<commit_message>
añadido control de version
</commit_message>
<xml_diff>
--- a/doc/FINALES/problematc, proposito alcance.docx
+++ b/doc/FINALES/problematc, proposito alcance.docx
@@ -2,6 +2,165 @@
 <file path=word/document.xml><?xml version="1.0" encoding="utf-8"?>
 <w:document xmlns:ve="http://schemas.openxmlformats.org/markup-compatibility/2006" xmlns:o="urn:schemas-microsoft-com:office:office" xmlns:r="http://schemas.openxmlformats.org/officeDocument/2006/relationships" xmlns:m="http://schemas.openxmlformats.org/officeDocument/2006/math" xmlns:v="urn:schemas-microsoft-com:vml" xmlns:wp="http://schemas.openxmlformats.org/drawingml/2006/wordprocessingDrawing" xmlns:w10="urn:schemas-microsoft-com:office:word" xmlns:w="http://schemas.openxmlformats.org/wordprocessingml/2006/main" xmlns:wne="http://schemas.microsoft.com/office/word/2006/wordml">
   <w:body>
+    <w:tbl>
+      <w:tblPr>
+        <w:tblStyle w:val="Tablaconcuadrcula"/>
+        <w:tblW w:w="8501" w:type="dxa"/>
+        <w:tblLook w:val="04A0"/>
+      </w:tblPr>
+      <w:tblGrid>
+        <w:gridCol w:w="954"/>
+        <w:gridCol w:w="1941"/>
+        <w:gridCol w:w="2261"/>
+        <w:gridCol w:w="1678"/>
+        <w:gridCol w:w="1667"/>
+      </w:tblGrid>
+      <w:tr>
+        <w:trPr>
+          <w:trHeight w:val="265"/>
+        </w:trPr>
+        <w:tc>
+          <w:tcPr>
+            <w:tcW w:w="0" w:type="auto"/>
+            <w:shd w:val="clear" w:color="auto" w:fill="000000" w:themeFill="text1"/>
+          </w:tcPr>
+          <w:p>
+            <w:pPr>
+              <w:jc w:val="center"/>
+            </w:pPr>
+            <w:r>
+              <w:t>Versión</w:t>
+            </w:r>
+          </w:p>
+        </w:tc>
+        <w:tc>
+          <w:tcPr>
+            <w:tcW w:w="0" w:type="auto"/>
+            <w:shd w:val="clear" w:color="auto" w:fill="000000" w:themeFill="text1"/>
+          </w:tcPr>
+          <w:p>
+            <w:pPr>
+              <w:jc w:val="center"/>
+            </w:pPr>
+            <w:r>
+              <w:t>Hecha por</w:t>
+            </w:r>
+          </w:p>
+        </w:tc>
+        <w:tc>
+          <w:tcPr>
+            <w:tcW w:w="0" w:type="auto"/>
+            <w:shd w:val="clear" w:color="auto" w:fill="000000" w:themeFill="text1"/>
+          </w:tcPr>
+          <w:p>
+            <w:pPr>
+              <w:jc w:val="center"/>
+            </w:pPr>
+            <w:r>
+              <w:t>Revisada Por</w:t>
+            </w:r>
+          </w:p>
+        </w:tc>
+        <w:tc>
+          <w:tcPr>
+            <w:tcW w:w="0" w:type="auto"/>
+            <w:shd w:val="clear" w:color="auto" w:fill="000000" w:themeFill="text1"/>
+          </w:tcPr>
+          <w:p>
+            <w:pPr>
+              <w:jc w:val="center"/>
+            </w:pPr>
+            <w:r>
+              <w:t>Aprobada por</w:t>
+            </w:r>
+          </w:p>
+        </w:tc>
+        <w:tc>
+          <w:tcPr>
+            <w:tcW w:w="0" w:type="auto"/>
+            <w:shd w:val="clear" w:color="auto" w:fill="000000" w:themeFill="text1"/>
+          </w:tcPr>
+          <w:p>
+            <w:pPr>
+              <w:jc w:val="center"/>
+            </w:pPr>
+            <w:r>
+              <w:t>Fecha</w:t>
+            </w:r>
+          </w:p>
+        </w:tc>
+      </w:tr>
+      <w:tr>
+        <w:trPr>
+          <w:trHeight w:val="265"/>
+        </w:trPr>
+        <w:tc>
+          <w:tcPr>
+            <w:tcW w:w="0" w:type="auto"/>
+          </w:tcPr>
+          <w:p>
+            <w:pPr>
+              <w:jc w:val="center"/>
+            </w:pPr>
+            <w:r>
+              <w:t>1.0</w:t>
+            </w:r>
+          </w:p>
+        </w:tc>
+        <w:tc>
+          <w:tcPr>
+            <w:tcW w:w="0" w:type="auto"/>
+          </w:tcPr>
+          <w:p>
+            <w:pPr>
+              <w:jc w:val="center"/>
+            </w:pPr>
+            <w:r>
+              <w:t xml:space="preserve">Jared Bustamante </w:t>
+            </w:r>
+          </w:p>
+        </w:tc>
+        <w:tc>
+          <w:tcPr>
+            <w:tcW w:w="0" w:type="auto"/>
+          </w:tcPr>
+          <w:p>
+            <w:pPr>
+              <w:jc w:val="center"/>
+            </w:pPr>
+            <w:r>
+              <w:t xml:space="preserve">José Rodolfo Sánchez </w:t>
+            </w:r>
+          </w:p>
+        </w:tc>
+        <w:tc>
+          <w:tcPr>
+            <w:tcW w:w="0" w:type="auto"/>
+          </w:tcPr>
+          <w:p>
+            <w:pPr>
+              <w:jc w:val="center"/>
+            </w:pPr>
+            <w:r>
+              <w:t>Fausto Montijo</w:t>
+            </w:r>
+          </w:p>
+        </w:tc>
+        <w:tc>
+          <w:tcPr>
+            <w:tcW w:w="0" w:type="auto"/>
+          </w:tcPr>
+          <w:p>
+            <w:pPr>
+              <w:jc w:val="center"/>
+            </w:pPr>
+            <w:r>
+              <w:t>24- mayo-2012</w:t>
+            </w:r>
+          </w:p>
+        </w:tc>
+      </w:tr>
+    </w:tbl>
     <w:p>
       <w:pPr>
         <w:jc w:val="both"/>
@@ -12,13 +171,35 @@
           <w:szCs w:val="24"/>
         </w:rPr>
       </w:pPr>
-      <w:r>
+    </w:p>
+    <w:p>
+      <w:pPr>
+        <w:jc w:val="both"/>
         <w:rPr>
           <w:rFonts w:ascii="Arial" w:hAnsi="Arial"/>
           <w:b/>
           <w:sz w:val="24"/>
           <w:szCs w:val="24"/>
         </w:rPr>
+      </w:pPr>
+    </w:p>
+    <w:p>
+      <w:pPr>
+        <w:jc w:val="both"/>
+        <w:rPr>
+          <w:rFonts w:ascii="Arial" w:hAnsi="Arial"/>
+          <w:b/>
+          <w:sz w:val="24"/>
+          <w:szCs w:val="24"/>
+        </w:rPr>
+      </w:pPr>
+      <w:r>
+        <w:rPr>
+          <w:rFonts w:ascii="Arial" w:hAnsi="Arial"/>
+          <w:b/>
+          <w:sz w:val="24"/>
+          <w:szCs w:val="24"/>
+        </w:rPr>
         <w:t>DESCRIPCIÓN DE LA PROBLEMÁTICA</w:t>
       </w:r>
     </w:p>
@@ -697,6 +878,7 @@
           <w:sz w:val="24"/>
           <w:szCs w:val="24"/>
         </w:rPr>
+        <w:lastRenderedPageBreak/>
         <w:t xml:space="preserve">Modernizar el proceso administrativo de la empresa empatía </w:t>
       </w:r>
       <w:r>
@@ -759,7 +941,6 @@
           <w:sz w:val="24"/>
           <w:szCs w:val="24"/>
         </w:rPr>
-        <w:lastRenderedPageBreak/>
         <w:t>ALCANCE</w:t>
       </w:r>
     </w:p>
@@ -1919,6 +2100,32 @@
       <w:rFonts w:eastAsiaTheme="minorEastAsia"/>
       <w:lang w:eastAsia="es-MX"/>
     </w:rPr>
+  </w:style>
+  <w:style w:type="table" w:styleId="Tablaconcuadrcula">
+    <w:name w:val="Table Grid"/>
+    <w:basedOn w:val="Tablanormal"/>
+    <w:uiPriority w:val="59"/>
+    <w:rsid w:val="00101CA2"/>
+    <w:pPr>
+      <w:spacing w:after="0" w:line="240" w:lineRule="auto"/>
+    </w:pPr>
+    <w:tblPr>
+      <w:tblInd w:w="0" w:type="dxa"/>
+      <w:tblBorders>
+        <w:top w:val="single" w:sz="4" w:space="0" w:color="000000" w:themeColor="text1"/>
+        <w:left w:val="single" w:sz="4" w:space="0" w:color="000000" w:themeColor="text1"/>
+        <w:bottom w:val="single" w:sz="4" w:space="0" w:color="000000" w:themeColor="text1"/>
+        <w:right w:val="single" w:sz="4" w:space="0" w:color="000000" w:themeColor="text1"/>
+        <w:insideH w:val="single" w:sz="4" w:space="0" w:color="000000" w:themeColor="text1"/>
+        <w:insideV w:val="single" w:sz="4" w:space="0" w:color="000000" w:themeColor="text1"/>
+      </w:tblBorders>
+      <w:tblCellMar>
+        <w:top w:w="0" w:type="dxa"/>
+        <w:left w:w="108" w:type="dxa"/>
+        <w:bottom w:w="0" w:type="dxa"/>
+        <w:right w:w="108" w:type="dxa"/>
+      </w:tblCellMar>
+    </w:tblPr>
   </w:style>
 </w:styles>
 </file>
@@ -2500,7 +2707,7 @@
 </file>
 
 <file path=customXml/itemProps1.xml><?xml version="1.0" encoding="utf-8"?>
-<ds:datastoreItem xmlns:ds="http://schemas.openxmlformats.org/officeDocument/2006/customXml" ds:itemID="{A99FFCD6-E768-45C4-AC9B-18C71DD9D530}">
+<ds:datastoreItem xmlns:ds="http://schemas.openxmlformats.org/officeDocument/2006/customXml" ds:itemID="{F63B5C95-C315-4759-B7CC-DB04697521B7}">
   <ds:schemaRefs>
     <ds:schemaRef ds:uri="http://schemas.openxmlformats.org/officeDocument/2006/bibliography"/>
   </ds:schemaRefs>

</xml_diff>